<commit_message>
add  4 types recommendations
1.add  4 types recommendations
2.verify the correct link to mysql
3.small change on tables involved
</commit_message>
<xml_diff>
--- a/doc/基于大数据的航空公司客户定制化服务及管理系统-系统设计文档.docx
+++ b/doc/基于大数据的航空公司客户定制化服务及管理系统-系统设计文档.docx
@@ -866,14 +866,7 @@
                 <w:rFonts w:ascii="宋体" w:hAnsi="宋体" w:hint="eastAsia"/>
                 <w:sz w:val="24"/>
               </w:rPr>
-              <w:t xml:space="preserve"> </w:t>
-            </w:r>
-            <w:r>
-              <w:rPr>
-                <w:rFonts w:ascii="宋体" w:hAnsi="宋体" w:hint="eastAsia"/>
-                <w:sz w:val="24"/>
-              </w:rPr>
-              <w:t>俞融</w:t>
+              <w:t xml:space="preserve"> 俞融</w:t>
             </w:r>
           </w:p>
         </w:tc>
@@ -911,14 +904,7 @@
                 <w:rFonts w:ascii="宋体" w:hAnsi="宋体" w:hint="eastAsia"/>
                 <w:sz w:val="24"/>
               </w:rPr>
-              <w:t xml:space="preserve"> </w:t>
-            </w:r>
-            <w:r>
-              <w:rPr>
-                <w:rFonts w:ascii="宋体" w:hAnsi="宋体" w:hint="eastAsia"/>
-                <w:sz w:val="24"/>
-              </w:rPr>
-              <w:t>俞融</w:t>
+              <w:t xml:space="preserve"> 俞融</w:t>
             </w:r>
           </w:p>
         </w:tc>
@@ -10597,13 +10583,31 @@
         <w:fldChar w:fldCharType="begin"/>
       </w:r>
       <w:r>
+        <w:instrText xml:space="preserve"> INCLUDEPICTURE  "E:\\Projects\\Documents\\Tencent Files\\1208520869\\Image\\C2C\\GTZJVXY6RFB`LY5VPXBS70Z.jpg" \* MERGEFORMATINET </w:instrText>
+      </w:r>
+      <w:r>
+        <w:fldChar w:fldCharType="separate"/>
+      </w:r>
+      <w:r>
+        <w:fldChar w:fldCharType="begin"/>
+      </w:r>
+      <w:r>
+        <w:instrText xml:space="preserve"> INCLUDEPICTURE  "E:\\Documents\\Tencent Files\\1208520869\\Image\\C2C\\GTZJVXY6RFB`LY5VPXBS70Z.jpg" \* MERGEFORMATINET </w:instrText>
+      </w:r>
+      <w:r>
+        <w:fldChar w:fldCharType="separate"/>
+      </w:r>
+      <w:r>
+        <w:fldChar w:fldCharType="begin"/>
+      </w:r>
+      <w:r>
         <w:instrText xml:space="preserve"> </w:instrText>
       </w:r>
       <w:r>
-        <w:instrText>INCLUDEPICTURE  "E:\\Projects\\Documents\</w:instrText>
-      </w:r>
-      <w:r>
-        <w:instrText>\Tencent Files\\1208520869\\Image\\C2C\\GTZJVXY6RFB`LY5VPXBS70Z.jpg" \* MERGEFORMATINET</w:instrText>
+        <w:instrText>INCLUDEPICTURE  "E:\\Documents\\Tencent Files\\</w:instrText>
+      </w:r>
+      <w:r>
+        <w:instrText>1208520869\\Image\\C2C\\GTZJVXY6RFB`LY5VPXBS70Z.jpg" \* MERGEFORMATINET</w:instrText>
       </w:r>
       <w:r>
         <w:instrText xml:space="preserve"> </w:instrText>
@@ -10632,10 +10636,16 @@
             <v:path o:extrusionok="f" gradientshapeok="t" o:connecttype="rect"/>
             <o:lock v:ext="edit" aspectratio="t"/>
           </v:shapetype>
-          <v:shape id="_x0000_i1025" type="#_x0000_t75" alt="" style="width:412.05pt;height:222.45pt">
+          <v:shape id="_x0000_i1025" type="#_x0000_t75" alt="" style="width:412pt;height:222.5pt">
             <v:imagedata r:id="rId8" r:href="rId9"/>
           </v:shape>
         </w:pict>
+      </w:r>
+      <w:r>
+        <w:fldChar w:fldCharType="end"/>
+      </w:r>
+      <w:r>
+        <w:fldChar w:fldCharType="end"/>
       </w:r>
       <w:r>
         <w:fldChar w:fldCharType="end"/>
@@ -10740,13 +10750,28 @@
         <w:fldChar w:fldCharType="begin"/>
       </w:r>
       <w:r>
+        <w:instrText xml:space="preserve"> INCLUDEPICTURE  "E:\\Projects\\Documents\\Tencent Files\\1208520869\\Image\\C2C\\8{B_W}%_FEY692GBW6$FN3K.jpg" \* MERGEFORMATINET </w:instrText>
+      </w:r>
+      <w:r>
+        <w:fldChar w:fldCharType="separate"/>
+      </w:r>
+      <w:r>
+        <w:fldChar w:fldCharType="begin"/>
+      </w:r>
+      <w:r>
+        <w:instrText xml:space="preserve"> INCLUDEPICTURE  "E:\\Documents\\Tencent Files\\1208520869\\Image\\C2C\\8{B_W}%_FEY692GBW6$FN3K.jpg" \* MERGEFORMATINET </w:instrText>
+      </w:r>
+      <w:r>
+        <w:fldChar w:fldCharType="separate"/>
+      </w:r>
+      <w:r>
+        <w:fldChar w:fldCharType="begin"/>
+      </w:r>
+      <w:r>
         <w:instrText xml:space="preserve"> </w:instrText>
       </w:r>
       <w:r>
-        <w:instrText>INCLUDEPICTURE  "E:\\Projects\\Documents\\Tencent Files\\1208520869\\Image\\C2C\\8{B_W}%_FEY692GBW6$FN3K.jpg" \* MERGEF</w:instrText>
-      </w:r>
-      <w:r>
-        <w:instrText>ORMATINET</w:instrText>
+        <w:instrText>INCLUDEPICTURE  "E:\\Documents\\Tencent Files\\1208520869\\Image\\C2C\\8{B_W}%_FEY692GBW6$FN3K.jpg" \* MERGEFORMATINET</w:instrText>
       </w:r>
       <w:r>
         <w:instrText xml:space="preserve"> </w:instrText>
@@ -10756,10 +10781,16 @@
       </w:r>
       <w:r>
         <w:pict w14:anchorId="01CCD8E5">
-          <v:shape id="_x0000_i1026" type="#_x0000_t75" alt="" style="width:412.05pt;height:223.05pt">
+          <v:shape id="_x0000_i1026" type="#_x0000_t75" alt="" style="width:412pt;height:223pt">
             <v:imagedata r:id="rId10" r:href="rId11"/>
           </v:shape>
         </w:pict>
+      </w:r>
+      <w:r>
+        <w:fldChar w:fldCharType="end"/>
+      </w:r>
+      <w:r>
+        <w:fldChar w:fldCharType="end"/>
       </w:r>
       <w:r>
         <w:fldChar w:fldCharType="end"/>
@@ -10921,13 +10952,28 @@
         <w:fldChar w:fldCharType="begin"/>
       </w:r>
       <w:r>
+        <w:instrText xml:space="preserve"> INCLUDEPICTURE  "E:\\Projects\\Documents\\Tencent Files\\1208520869\\Image\\C2C\\F[J]}`IQT8ENM[WXXP}3G`T.jpg" \* MERGEFORMATINET </w:instrText>
+      </w:r>
+      <w:r>
+        <w:fldChar w:fldCharType="separate"/>
+      </w:r>
+      <w:r>
+        <w:fldChar w:fldCharType="begin"/>
+      </w:r>
+      <w:r>
+        <w:instrText xml:space="preserve"> INCLUDEPICTURE  "E:\\Documents\\Tencent Files\\1208520869\\Image\\C2C\\F[J]}`IQT8ENM[WXXP}3G`T.jpg" \* MERGEFORMATINET </w:instrText>
+      </w:r>
+      <w:r>
+        <w:fldChar w:fldCharType="separate"/>
+      </w:r>
+      <w:r>
+        <w:fldChar w:fldCharType="begin"/>
+      </w:r>
+      <w:r>
         <w:instrText xml:space="preserve"> </w:instrText>
       </w:r>
       <w:r>
-        <w:instrText>INCLUDEPICTURE  "E:\\Projects\\Documents\\Tencent Files\\1208520869\\Image\\C2C\\F[J]}`IQT8ENM[WXXP}3G`T.jpg" \* MERGEF</w:instrText>
-      </w:r>
-      <w:r>
-        <w:instrText>ORMATINET</w:instrText>
+        <w:instrText>INCLUDEPICTURE  "E:\\Documents\\Tencent Files\\1208520869\\Image\\C2C\\F[J]}`IQT8ENM[WXXP}3G`T.jpg" \* MERGEFORMATINET</w:instrText>
       </w:r>
       <w:r>
         <w:instrText xml:space="preserve"> </w:instrText>
@@ -10937,10 +10983,16 @@
       </w:r>
       <w:r>
         <w:pict w14:anchorId="13ECD9A8">
-          <v:shape id="_x0000_i1027" type="#_x0000_t75" alt="" style="width:414.65pt;height:226.95pt">
+          <v:shape id="_x0000_i1027" type="#_x0000_t75" alt="" style="width:414.5pt;height:227pt">
             <v:imagedata r:id="rId12" r:href="rId13"/>
           </v:shape>
         </w:pict>
+      </w:r>
+      <w:r>
+        <w:fldChar w:fldCharType="end"/>
+      </w:r>
+      <w:r>
+        <w:fldChar w:fldCharType="end"/>
       </w:r>
       <w:r>
         <w:fldChar w:fldCharType="end"/>
@@ -11062,13 +11114,31 @@
         <w:fldChar w:fldCharType="begin"/>
       </w:r>
       <w:r>
+        <w:instrText xml:space="preserve"> INCLUDEPICTURE  "E:\\Projects\\Documents\\Tencent Files\\1208520869\\Image\\C2C\\6A[VM`H09ENRHX%E{IZPEOQ.jpg" \* MERGEFORMATINET </w:instrText>
+      </w:r>
+      <w:r>
+        <w:fldChar w:fldCharType="separate"/>
+      </w:r>
+      <w:r>
+        <w:fldChar w:fldCharType="begin"/>
+      </w:r>
+      <w:r>
+        <w:instrText xml:space="preserve"> INCLUDEPICTURE  "E:\\Documents\\Tencent Files\\1208520869\\Image\\C2C\\6A[VM`H09ENRHX%E{IZPEOQ.jpg" \* MERGEFORMATINET </w:instrText>
+      </w:r>
+      <w:r>
+        <w:fldChar w:fldCharType="separate"/>
+      </w:r>
+      <w:r>
+        <w:fldChar w:fldCharType="begin"/>
+      </w:r>
+      <w:r>
         <w:instrText xml:space="preserve"> </w:instrText>
       </w:r>
       <w:r>
-        <w:instrText>INCLUDEPICTURE  "E:\\Projects\\Documents\\Tencent Files\\1208520869\\Image\\C2C\\6A[VM`H09ENRHX%E{IZPEOQ.jpg" \* MERGEF</w:instrText>
-      </w:r>
-      <w:r>
-        <w:instrText>ORMATINET</w:instrText>
+        <w:instrText>INCLUDEPICTURE  "E:\\Documents\\Tencent Files\\1208520869\\Image\\C2C\\6A[VM`H09ENRHX%E</w:instrText>
+      </w:r>
+      <w:r>
+        <w:instrText>{IZPEOQ.jpg" \* MERGEFORMATINET</w:instrText>
       </w:r>
       <w:r>
         <w:instrText xml:space="preserve"> </w:instrText>
@@ -11078,10 +11148,16 @@
       </w:r>
       <w:r>
         <w:pict w14:anchorId="4B6C5E6C">
-          <v:shape id="_x0000_i1028" type="#_x0000_t75" alt="" style="width:415.95pt;height:226.95pt">
+          <v:shape id="_x0000_i1028" type="#_x0000_t75" alt="" style="width:416pt;height:227pt">
             <v:imagedata r:id="rId14" r:href="rId15"/>
           </v:shape>
         </w:pict>
+      </w:r>
+      <w:r>
+        <w:fldChar w:fldCharType="end"/>
+      </w:r>
+      <w:r>
+        <w:fldChar w:fldCharType="end"/>
       </w:r>
       <w:r>
         <w:fldChar w:fldCharType="end"/>
@@ -11251,10 +11327,10 @@
       </w:pPr>
       <w:r>
         <w:object w:dxaOrig="10608" w:dyaOrig="4537" w14:anchorId="7371DDD7">
-          <v:shape id="_x0000_i1029" type="#_x0000_t75" style="width:414.65pt;height:176.8pt" o:ole="">
+          <v:shape id="_x0000_i1029" type="#_x0000_t75" style="width:415pt;height:176.5pt" o:ole="">
             <v:imagedata r:id="rId16" o:title=""/>
           </v:shape>
-          <o:OLEObject Type="Embed" ProgID="Visio.Drawing.15" ShapeID="_x0000_i1029" DrawAspect="Content" ObjectID="_1655791938" r:id="rId17"/>
+          <o:OLEObject Type="Embed" ProgID="Visio.Drawing.15" ShapeID="_x0000_i1029" DrawAspect="Content" ObjectID="_1656066141" r:id="rId17"/>
         </w:object>
       </w:r>
     </w:p>
@@ -11328,10 +11404,10 @@
       </w:pPr>
       <w:r>
         <w:object w:dxaOrig="18409" w:dyaOrig="20485" w14:anchorId="474959BB">
-          <v:shape id="_x0000_i1030" type="#_x0000_t75" style="width:415.3pt;height:462.2pt" o:ole="">
+          <v:shape id="_x0000_i1030" type="#_x0000_t75" style="width:415pt;height:462pt" o:ole="">
             <v:imagedata r:id="rId18" o:title=""/>
           </v:shape>
-          <o:OLEObject Type="Embed" ProgID="Visio.Drawing.15" ShapeID="_x0000_i1030" DrawAspect="Content" ObjectID="_1655791939" r:id="rId19"/>
+          <o:OLEObject Type="Embed" ProgID="Visio.Drawing.15" ShapeID="_x0000_i1030" DrawAspect="Content" ObjectID="_1656066142" r:id="rId19"/>
         </w:object>
       </w:r>
     </w:p>
@@ -11353,10 +11429,10 @@
       </w:pPr>
       <w:r>
         <w:object w:dxaOrig="4489" w:dyaOrig="3385" w14:anchorId="64042F4D">
-          <v:shape id="_x0000_i1031" type="#_x0000_t75" style="width:190.3pt;height:143.35pt" o:ole="">
+          <v:shape id="_x0000_i1031" type="#_x0000_t75" style="width:190.5pt;height:143.5pt" o:ole="">
             <v:imagedata r:id="rId20" o:title=""/>
           </v:shape>
-          <o:OLEObject Type="Embed" ProgID="Visio.Drawing.15" ShapeID="_x0000_i1031" DrawAspect="Content" ObjectID="_1655791940" r:id="rId21"/>
+          <o:OLEObject Type="Embed" ProgID="Visio.Drawing.15" ShapeID="_x0000_i1031" DrawAspect="Content" ObjectID="_1656066143" r:id="rId21"/>
         </w:object>
       </w:r>
     </w:p>
@@ -20404,6 +20480,13 @@
                 <w:szCs w:val="21"/>
               </w:rPr>
             </w:pPr>
+            <w:r>
+              <w:rPr>
+                <w:rFonts w:asciiTheme="minorEastAsia" w:hAnsiTheme="minorEastAsia" w:hint="eastAsia"/>
+                <w:szCs w:val="21"/>
+              </w:rPr>
+              <w:t>√</w:t>
+            </w:r>
           </w:p>
         </w:tc>
         <w:tc>
@@ -20423,14 +20506,7 @@
                 <w:rFonts w:asciiTheme="minorEastAsia" w:hAnsiTheme="minorEastAsia" w:hint="eastAsia"/>
                 <w:szCs w:val="21"/>
               </w:rPr>
-              <w:t>Y</w:t>
-            </w:r>
-            <w:r>
-              <w:rPr>
-                <w:rFonts w:asciiTheme="minorEastAsia" w:hAnsiTheme="minorEastAsia"/>
-                <w:szCs w:val="21"/>
-              </w:rPr>
-              <w:t>es</w:t>
+              <w:t>No</w:t>
             </w:r>
           </w:p>
         </w:tc>
@@ -20639,15 +20715,59 @@
                 <w:szCs w:val="21"/>
               </w:rPr>
             </w:pPr>
+          </w:p>
+        </w:tc>
+        <w:tc>
+          <w:tcPr>
+            <w:tcW w:w="1659" w:type="dxa"/>
+          </w:tcPr>
+          <w:p>
+            <w:pPr>
+              <w:spacing w:line="360" w:lineRule="auto"/>
+              <w:rPr>
+                <w:rFonts w:asciiTheme="minorEastAsia" w:hAnsiTheme="minorEastAsia"/>
+                <w:szCs w:val="21"/>
+              </w:rPr>
+            </w:pPr>
             <w:r>
               <w:rPr>
                 <w:rFonts w:asciiTheme="minorEastAsia" w:hAnsiTheme="minorEastAsia" w:hint="eastAsia"/>
                 <w:szCs w:val="21"/>
               </w:rPr>
-              <w:t>√</w:t>
-            </w:r>
-          </w:p>
-        </w:tc>
+              <w:t>N</w:t>
+            </w:r>
+            <w:r>
+              <w:rPr>
+                <w:rFonts w:asciiTheme="minorEastAsia" w:hAnsiTheme="minorEastAsia"/>
+                <w:szCs w:val="21"/>
+              </w:rPr>
+              <w:t>o</w:t>
+            </w:r>
+          </w:p>
+        </w:tc>
+        <w:tc>
+          <w:tcPr>
+            <w:tcW w:w="1660" w:type="dxa"/>
+          </w:tcPr>
+          <w:p>
+            <w:pPr>
+              <w:spacing w:line="360" w:lineRule="auto"/>
+              <w:rPr>
+                <w:rFonts w:asciiTheme="minorEastAsia" w:hAnsiTheme="minorEastAsia"/>
+                <w:szCs w:val="21"/>
+              </w:rPr>
+            </w:pPr>
+            <w:r>
+              <w:rPr>
+                <w:rFonts w:asciiTheme="minorEastAsia" w:hAnsiTheme="minorEastAsia" w:cs="Arial" w:hint="eastAsia"/>
+                <w:szCs w:val="21"/>
+              </w:rPr>
+              <w:t>用户类型</w:t>
+            </w:r>
+          </w:p>
+        </w:tc>
+      </w:tr>
+      <w:tr>
         <w:tc>
           <w:tcPr>
             <w:tcW w:w="1659" w:type="dxa"/>
@@ -20656,20 +20776,90 @@
             <w:pPr>
               <w:spacing w:line="360" w:lineRule="auto"/>
               <w:rPr>
-                <w:rFonts w:asciiTheme="minorEastAsia" w:hAnsiTheme="minorEastAsia"/>
-                <w:szCs w:val="21"/>
-              </w:rPr>
-            </w:pPr>
+                <w:rFonts w:asciiTheme="minorEastAsia" w:hAnsiTheme="minorEastAsia" w:cs="Arial"/>
+                <w:szCs w:val="21"/>
+              </w:rPr>
+            </w:pPr>
+            <w:r>
+              <w:rPr>
+                <w:rFonts w:asciiTheme="minorEastAsia" w:hAnsiTheme="minorEastAsia" w:cs="Arial" w:hint="eastAsia"/>
+                <w:szCs w:val="21"/>
+              </w:rPr>
+              <w:t>M</w:t>
+            </w:r>
+            <w:r>
+              <w:rPr>
+                <w:rFonts w:asciiTheme="minorEastAsia" w:hAnsiTheme="minorEastAsia" w:cs="Arial"/>
+                <w:szCs w:val="21"/>
+              </w:rPr>
+              <w:t>ONTH</w:t>
+            </w:r>
+          </w:p>
+        </w:tc>
+        <w:tc>
+          <w:tcPr>
+            <w:tcW w:w="1659" w:type="dxa"/>
+          </w:tcPr>
+          <w:p>
+            <w:pPr>
+              <w:spacing w:line="360" w:lineRule="auto"/>
+              <w:rPr>
+                <w:rFonts w:asciiTheme="minorEastAsia" w:hAnsiTheme="minorEastAsia"/>
+                <w:szCs w:val="21"/>
+              </w:rPr>
+            </w:pPr>
+            <w:r>
+              <w:rPr>
+                <w:rFonts w:asciiTheme="minorEastAsia" w:hAnsiTheme="minorEastAsia"/>
+                <w:szCs w:val="21"/>
+              </w:rPr>
+              <w:t>I</w:t>
+            </w:r>
             <w:r>
               <w:rPr>
                 <w:rFonts w:asciiTheme="minorEastAsia" w:hAnsiTheme="minorEastAsia" w:hint="eastAsia"/>
                 <w:szCs w:val="21"/>
               </w:rPr>
+              <w:t>nteger</w:t>
+            </w:r>
+          </w:p>
+        </w:tc>
+        <w:tc>
+          <w:tcPr>
+            <w:tcW w:w="1659" w:type="dxa"/>
+          </w:tcPr>
+          <w:p>
+            <w:pPr>
+              <w:spacing w:line="360" w:lineRule="auto"/>
+              <w:rPr>
+                <w:rFonts w:asciiTheme="minorEastAsia" w:hAnsiTheme="minorEastAsia"/>
+                <w:szCs w:val="21"/>
+              </w:rPr>
+            </w:pPr>
+          </w:p>
+        </w:tc>
+        <w:tc>
+          <w:tcPr>
+            <w:tcW w:w="1659" w:type="dxa"/>
+          </w:tcPr>
+          <w:p>
+            <w:pPr>
+              <w:spacing w:line="360" w:lineRule="auto"/>
+              <w:rPr>
+                <w:rFonts w:asciiTheme="minorEastAsia" w:hAnsiTheme="minorEastAsia"/>
+                <w:szCs w:val="21"/>
+              </w:rPr>
+            </w:pPr>
+            <w:r>
+              <w:rPr>
+                <w:rFonts w:asciiTheme="minorEastAsia" w:hAnsiTheme="minorEastAsia"/>
+                <w:szCs w:val="21"/>
+              </w:rPr>
               <w:t>N</w:t>
             </w:r>
             <w:r>
               <w:rPr>
-                <w:rFonts w:asciiTheme="minorEastAsia" w:hAnsiTheme="minorEastAsia"/>
+                <w:rFonts w:asciiTheme="minorEastAsia" w:hAnsiTheme="minorEastAsia" w:hint="eastAsia"/>
                 <w:szCs w:val="21"/>
               </w:rPr>
               <w:t>o</w:t>
@@ -20684,7 +20874,7 @@
             <w:pPr>
               <w:spacing w:line="360" w:lineRule="auto"/>
               <w:rPr>
-                <w:rFonts w:asciiTheme="minorEastAsia" w:hAnsiTheme="minorEastAsia"/>
+                <w:rFonts w:asciiTheme="minorEastAsia" w:hAnsiTheme="minorEastAsia" w:cs="Arial"/>
                 <w:szCs w:val="21"/>
               </w:rPr>
             </w:pPr>
@@ -20693,7 +20883,7 @@
                 <w:rFonts w:asciiTheme="minorEastAsia" w:hAnsiTheme="minorEastAsia" w:cs="Arial" w:hint="eastAsia"/>
                 <w:szCs w:val="21"/>
               </w:rPr>
-              <w:t>用户类型</w:t>
+              <w:t>适合季节</w:t>
             </w:r>
           </w:p>
         </w:tc>
@@ -20860,6 +21050,122 @@
                 <w:szCs w:val="21"/>
               </w:rPr>
               <w:t>属性说明</w:t>
+            </w:r>
+          </w:p>
+        </w:tc>
+      </w:tr>
+      <w:tr>
+        <w:tc>
+          <w:tcPr>
+            <w:tcW w:w="1659" w:type="dxa"/>
+          </w:tcPr>
+          <w:p>
+            <w:pPr>
+              <w:spacing w:line="360" w:lineRule="auto"/>
+              <w:rPr>
+                <w:rFonts w:asciiTheme="minorEastAsia" w:hAnsiTheme="minorEastAsia"/>
+                <w:szCs w:val="21"/>
+              </w:rPr>
+            </w:pPr>
+            <w:proofErr w:type="spellStart"/>
+            <w:r>
+              <w:rPr>
+                <w:rFonts w:asciiTheme="minorEastAsia" w:hAnsiTheme="minorEastAsia" w:hint="eastAsia"/>
+                <w:szCs w:val="21"/>
+              </w:rPr>
+              <w:t>userid</w:t>
+            </w:r>
+            <w:proofErr w:type="spellEnd"/>
+          </w:p>
+        </w:tc>
+        <w:tc>
+          <w:tcPr>
+            <w:tcW w:w="1659" w:type="dxa"/>
+          </w:tcPr>
+          <w:p>
+            <w:pPr>
+              <w:spacing w:line="360" w:lineRule="auto"/>
+              <w:rPr>
+                <w:rFonts w:asciiTheme="minorEastAsia" w:hAnsiTheme="minorEastAsia"/>
+                <w:szCs w:val="21"/>
+              </w:rPr>
+            </w:pPr>
+            <w:r>
+              <w:rPr>
+                <w:rFonts w:asciiTheme="minorEastAsia" w:hAnsiTheme="minorEastAsia"/>
+                <w:szCs w:val="21"/>
+              </w:rPr>
+              <w:t>S</w:t>
+            </w:r>
+            <w:r>
+              <w:rPr>
+                <w:rFonts w:asciiTheme="minorEastAsia" w:hAnsiTheme="minorEastAsia" w:hint="eastAsia"/>
+                <w:szCs w:val="21"/>
+              </w:rPr>
+              <w:t>tring</w:t>
+            </w:r>
+          </w:p>
+        </w:tc>
+        <w:tc>
+          <w:tcPr>
+            <w:tcW w:w="1659" w:type="dxa"/>
+          </w:tcPr>
+          <w:p>
+            <w:pPr>
+              <w:spacing w:line="360" w:lineRule="auto"/>
+              <w:rPr>
+                <w:rFonts w:asciiTheme="minorEastAsia" w:hAnsiTheme="minorEastAsia"/>
+                <w:szCs w:val="21"/>
+              </w:rPr>
+            </w:pPr>
+          </w:p>
+        </w:tc>
+        <w:tc>
+          <w:tcPr>
+            <w:tcW w:w="1659" w:type="dxa"/>
+          </w:tcPr>
+          <w:p>
+            <w:pPr>
+              <w:spacing w:line="360" w:lineRule="auto"/>
+              <w:rPr>
+                <w:rFonts w:asciiTheme="minorEastAsia" w:hAnsiTheme="minorEastAsia"/>
+                <w:szCs w:val="21"/>
+              </w:rPr>
+            </w:pPr>
+            <w:r>
+              <w:rPr>
+                <w:rFonts w:asciiTheme="minorEastAsia" w:hAnsiTheme="minorEastAsia" w:hint="eastAsia"/>
+                <w:szCs w:val="21"/>
+              </w:rPr>
+              <w:t>No</w:t>
+            </w:r>
+          </w:p>
+        </w:tc>
+        <w:tc>
+          <w:tcPr>
+            <w:tcW w:w="1660" w:type="dxa"/>
+          </w:tcPr>
+          <w:p>
+            <w:pPr>
+              <w:spacing w:line="360" w:lineRule="auto"/>
+              <w:rPr>
+                <w:rFonts w:asciiTheme="minorEastAsia" w:hAnsiTheme="minorEastAsia"/>
+                <w:szCs w:val="21"/>
+              </w:rPr>
+            </w:pPr>
+            <w:r>
+              <w:rPr>
+                <w:rFonts w:asciiTheme="minorEastAsia" w:hAnsiTheme="minorEastAsia" w:hint="eastAsia"/>
+                <w:szCs w:val="21"/>
+              </w:rPr>
+              <w:t>用户</w:t>
+            </w:r>
+            <w:r>
+              <w:rPr>
+                <w:rFonts w:asciiTheme="minorEastAsia" w:hAnsiTheme="minorEastAsia" w:hint="eastAsia"/>
+                <w:szCs w:val="21"/>
+              </w:rPr>
+              <w:t>id</w:t>
             </w:r>
           </w:p>
         </w:tc>
@@ -22817,7 +23123,6 @@
             <w:r>
               <w:t xml:space="preserve"> </w:t>
             </w:r>
-            <w:proofErr w:type="gramStart"/>
             <w:r>
               <w:rPr>
                 <w:rFonts w:hint="eastAsia"/>
@@ -22828,7 +23133,6 @@
               <w:t>(</w:t>
             </w:r>
             <w:proofErr w:type="spellStart"/>
-            <w:proofErr w:type="gramEnd"/>
             <w:r>
               <w:rPr>
                 <w:rFonts w:hint="eastAsia"/>
@@ -23840,7 +24144,6 @@
             <w:r>
               <w:t xml:space="preserve"> </w:t>
             </w:r>
-            <w:proofErr w:type="gramStart"/>
             <w:r>
               <w:rPr>
                 <w:rFonts w:hint="eastAsia"/>
@@ -23851,7 +24154,6 @@
               <w:t>(</w:t>
             </w:r>
             <w:proofErr w:type="spellStart"/>
-            <w:proofErr w:type="gramEnd"/>
             <w:r>
               <w:rPr>
                 <w:rFonts w:hint="eastAsia"/>
@@ -24690,6 +24992,7 @@
               <w:rPr>
                 <w:rFonts w:hint="eastAsia"/>
               </w:rPr>
+              <w:lastRenderedPageBreak/>
               <w:t>方法</w:t>
             </w:r>
             <w:r>
@@ -27224,6 +27527,7 @@
               <w:rPr>
                 <w:rFonts w:hint="eastAsia"/>
               </w:rPr>
+              <w:lastRenderedPageBreak/>
               <w:t>文件名称</w:t>
             </w:r>
           </w:p>
@@ -27358,13 +27662,25 @@
             <w:proofErr w:type="spellStart"/>
             <w:proofErr w:type="gramStart"/>
             <w:r>
-              <w:t>siteRecommand</w:t>
+              <w:t>S</w:t>
+            </w:r>
+            <w:r>
+              <w:t>iteRecommand</w:t>
             </w:r>
             <w:proofErr w:type="spellEnd"/>
             <w:r>
               <w:t>(</w:t>
             </w:r>
             <w:proofErr w:type="gramEnd"/>
+            <w:r>
+              <w:rPr>
+                <w:rFonts w:hint="eastAsia"/>
+              </w:rPr>
+              <w:t>id</w:t>
+            </w:r>
+            <w:r>
+              <w:t xml:space="preserve"> string</w:t>
+            </w:r>
             <w:r>
               <w:t xml:space="preserve">) </w:t>
             </w:r>
@@ -27477,7 +27793,13 @@
               <w:rPr>
                 <w:rFonts w:hint="eastAsia"/>
               </w:rPr>
-              <w:t>无</w:t>
+              <w:t>用户</w:t>
+            </w:r>
+            <w:r>
+              <w:rPr>
+                <w:rFonts w:hint="eastAsia"/>
+              </w:rPr>
+              <w:t>id</w:t>
             </w:r>
           </w:p>
         </w:tc>
@@ -27598,10 +27920,13 @@
             <w:proofErr w:type="spellStart"/>
             <w:proofErr w:type="gramStart"/>
             <w:r>
-              <w:rPr>
-                <w:rFonts w:hint="eastAsia"/>
-              </w:rPr>
-              <w:t>dest</w:t>
+              <w:t>T</w:t>
+            </w:r>
+            <w:r>
+              <w:rPr>
+                <w:rFonts w:hint="eastAsia"/>
+              </w:rPr>
+              <w:t>ravel</w:t>
             </w:r>
             <w:r>
               <w:t>Recommand</w:t>
@@ -27680,7 +28005,25 @@
               <w:rPr>
                 <w:rFonts w:hint="eastAsia"/>
               </w:rPr>
-              <w:t>根据用户个人喜好推荐景点</w:t>
+              <w:t>根据</w:t>
+            </w:r>
+            <w:r>
+              <w:rPr>
+                <w:rFonts w:hint="eastAsia"/>
+              </w:rPr>
+              <w:t>当前季节</w:t>
+            </w:r>
+            <w:r>
+              <w:rPr>
+                <w:rFonts w:hint="eastAsia"/>
+              </w:rPr>
+              <w:t>推荐景点</w:t>
+            </w:r>
+            <w:r>
+              <w:rPr>
+                <w:rFonts w:hint="eastAsia"/>
+              </w:rPr>
+              <w:t>活动、套餐</w:t>
             </w:r>
           </w:p>
         </w:tc>
@@ -27731,13 +28074,7 @@
               <w:rPr>
                 <w:rFonts w:hint="eastAsia"/>
               </w:rPr>
-              <w:t>用户唯一</w:t>
-            </w:r>
-            <w:r>
-              <w:rPr>
-                <w:rFonts w:hint="eastAsia"/>
-              </w:rPr>
-              <w:t>id</w:t>
+              <w:t>无，自动获取系统时间</w:t>
             </w:r>
           </w:p>
         </w:tc>
@@ -27856,16 +28193,22 @@
             <w:proofErr w:type="spellStart"/>
             <w:proofErr w:type="gramStart"/>
             <w:r>
-              <w:rPr>
-                <w:rFonts w:hint="eastAsia"/>
-              </w:rPr>
-              <w:t>restRecommand</w:t>
+              <w:t>R</w:t>
+            </w:r>
+            <w:r>
+              <w:rPr>
+                <w:rFonts w:hint="eastAsia"/>
+              </w:rPr>
+              <w:t>estRecommand</w:t>
             </w:r>
             <w:proofErr w:type="spellEnd"/>
             <w:r>
               <w:t>(</w:t>
             </w:r>
             <w:proofErr w:type="gramEnd"/>
+            <w:r>
+              <w:t>id string</w:t>
+            </w:r>
             <w:r>
               <w:t>) (error</w:t>
             </w:r>
@@ -27925,7 +28268,7 @@
               <w:rPr>
                 <w:rFonts w:hint="eastAsia"/>
               </w:rPr>
-              <w:t>推荐目的地酒店</w:t>
+              <w:t>给出推荐的酒店</w:t>
             </w:r>
           </w:p>
         </w:tc>
@@ -28091,10 +28434,13 @@
             <w:proofErr w:type="spellStart"/>
             <w:proofErr w:type="gramStart"/>
             <w:r>
-              <w:rPr>
-                <w:rFonts w:hint="eastAsia"/>
-              </w:rPr>
-              <w:t>ticketRecommand</w:t>
+              <w:t>T</w:t>
+            </w:r>
+            <w:r>
+              <w:rPr>
+                <w:rFonts w:hint="eastAsia"/>
+              </w:rPr>
+              <w:t>icketRecommand</w:t>
             </w:r>
             <w:proofErr w:type="spellEnd"/>
             <w:r>
@@ -28102,7 +28448,10 @@
             </w:r>
             <w:proofErr w:type="gramEnd"/>
             <w:r>
-              <w:t xml:space="preserve">user String) (error, *recommend) </w:t>
+              <w:t>id</w:t>
+            </w:r>
+            <w:r>
+              <w:t xml:space="preserve"> String) (error, *recommend) </w:t>
             </w:r>
           </w:p>
         </w:tc>

</xml_diff>